<commit_message>
Week 03 assignment updated
</commit_message>
<xml_diff>
--- a/SpringBoot/Week03/Week-3-Coding-Assignment.docx
+++ b/SpringBoot/Week03/Week-3-Coding-Assignment.docx
@@ -1252,19 +1252,160 @@
           <w:szCs w:val="24"/>
         </w:rPr>
       </w:pPr>
-    </w:p>
-    <w:p>
-      <w:pPr>
+      <w:r>
         <w:rPr>
           <w:b/>
           <w:szCs w:val="24"/>
         </w:rPr>
-      </w:pPr>
-      <w:r>
+        <w:lastRenderedPageBreak/>
+        <w:drawing>
+          <wp:inline distT="0" distB="0" distL="0" distR="0" wp14:anchorId="1B3AC33A" wp14:editId="4578A4F7">
+            <wp:extent cx="5943600" cy="3931285"/>
+            <wp:effectExtent l="0" t="0" r="0" b="0"/>
+            <wp:docPr id="3" name="Picture 3"/>
+            <wp:cNvGraphicFramePr>
+              <a:graphicFrameLocks xmlns:a="http://schemas.openxmlformats.org/drawingml/2006/main" noChangeAspect="1"/>
+            </wp:cNvGraphicFramePr>
+            <a:graphic xmlns:a="http://schemas.openxmlformats.org/drawingml/2006/main">
+              <a:graphicData uri="http://schemas.openxmlformats.org/drawingml/2006/picture">
+                <pic:pic xmlns:pic="http://schemas.openxmlformats.org/drawingml/2006/picture">
+                  <pic:nvPicPr>
+                    <pic:cNvPr id="1" name=""/>
+                    <pic:cNvPicPr/>
+                  </pic:nvPicPr>
+                  <pic:blipFill>
+                    <a:blip r:embed="rId9"/>
+                    <a:stretch>
+                      <a:fillRect/>
+                    </a:stretch>
+                  </pic:blipFill>
+                  <pic:spPr>
+                    <a:xfrm>
+                      <a:off x="0" y="0"/>
+                      <a:ext cx="5943600" cy="3931285"/>
+                    </a:xfrm>
+                    <a:prstGeom prst="rect">
+                      <a:avLst/>
+                    </a:prstGeom>
+                  </pic:spPr>
+                </pic:pic>
+              </a:graphicData>
+            </a:graphic>
+          </wp:inline>
+        </w:drawing>
+      </w:r>
+    </w:p>
+    <w:p>
+      <w:pPr>
         <w:rPr>
           <w:b/>
           <w:szCs w:val="24"/>
         </w:rPr>
+      </w:pPr>
+      <w:r>
+        <w:rPr>
+          <w:b/>
+          <w:szCs w:val="24"/>
+        </w:rPr>
+        <w:drawing>
+          <wp:inline distT="0" distB="0" distL="0" distR="0" wp14:anchorId="17F5F23B" wp14:editId="5EBBAB02">
+            <wp:extent cx="5943600" cy="4090670"/>
+            <wp:effectExtent l="0" t="0" r="0" b="5080"/>
+            <wp:docPr id="4" name="Picture 4"/>
+            <wp:cNvGraphicFramePr>
+              <a:graphicFrameLocks xmlns:a="http://schemas.openxmlformats.org/drawingml/2006/main" noChangeAspect="1"/>
+            </wp:cNvGraphicFramePr>
+            <a:graphic xmlns:a="http://schemas.openxmlformats.org/drawingml/2006/main">
+              <a:graphicData uri="http://schemas.openxmlformats.org/drawingml/2006/picture">
+                <pic:pic xmlns:pic="http://schemas.openxmlformats.org/drawingml/2006/picture">
+                  <pic:nvPicPr>
+                    <pic:cNvPr id="1" name=""/>
+                    <pic:cNvPicPr/>
+                  </pic:nvPicPr>
+                  <pic:blipFill>
+                    <a:blip r:embed="rId10"/>
+                    <a:stretch>
+                      <a:fillRect/>
+                    </a:stretch>
+                  </pic:blipFill>
+                  <pic:spPr>
+                    <a:xfrm>
+                      <a:off x="0" y="0"/>
+                      <a:ext cx="5943600" cy="4090670"/>
+                    </a:xfrm>
+                    <a:prstGeom prst="rect">
+                      <a:avLst/>
+                    </a:prstGeom>
+                  </pic:spPr>
+                </pic:pic>
+              </a:graphicData>
+            </a:graphic>
+          </wp:inline>
+        </w:drawing>
+      </w:r>
+    </w:p>
+    <w:p>
+      <w:pPr>
+        <w:rPr>
+          <w:b/>
+          <w:szCs w:val="24"/>
+        </w:rPr>
+      </w:pPr>
+      <w:r>
+        <w:rPr>
+          <w:b/>
+          <w:szCs w:val="24"/>
+        </w:rPr>
+        <w:lastRenderedPageBreak/>
+        <w:drawing>
+          <wp:inline distT="0" distB="0" distL="0" distR="0" wp14:anchorId="0C9E6057" wp14:editId="0A7298A5">
+            <wp:extent cx="5943600" cy="3117850"/>
+            <wp:effectExtent l="0" t="0" r="0" b="6350"/>
+            <wp:docPr id="5" name="Picture 5"/>
+            <wp:cNvGraphicFramePr>
+              <a:graphicFrameLocks xmlns:a="http://schemas.openxmlformats.org/drawingml/2006/main" noChangeAspect="1"/>
+            </wp:cNvGraphicFramePr>
+            <a:graphic xmlns:a="http://schemas.openxmlformats.org/drawingml/2006/main">
+              <a:graphicData uri="http://schemas.openxmlformats.org/drawingml/2006/picture">
+                <pic:pic xmlns:pic="http://schemas.openxmlformats.org/drawingml/2006/picture">
+                  <pic:nvPicPr>
+                    <pic:cNvPr id="1" name=""/>
+                    <pic:cNvPicPr/>
+                  </pic:nvPicPr>
+                  <pic:blipFill>
+                    <a:blip r:embed="rId11"/>
+                    <a:stretch>
+                      <a:fillRect/>
+                    </a:stretch>
+                  </pic:blipFill>
+                  <pic:spPr>
+                    <a:xfrm>
+                      <a:off x="0" y="0"/>
+                      <a:ext cx="5943600" cy="3117850"/>
+                    </a:xfrm>
+                    <a:prstGeom prst="rect">
+                      <a:avLst/>
+                    </a:prstGeom>
+                  </pic:spPr>
+                </pic:pic>
+              </a:graphicData>
+            </a:graphic>
+          </wp:inline>
+        </w:drawing>
+      </w:r>
+    </w:p>
+    <w:p>
+      <w:pPr>
+        <w:rPr>
+          <w:b/>
+          <w:szCs w:val="24"/>
+        </w:rPr>
+      </w:pPr>
+      <w:r>
+        <w:rPr>
+          <w:b/>
+          <w:szCs w:val="24"/>
+        </w:rPr>
         <w:t>Screenshots of Running Application:</w:t>
       </w:r>
     </w:p>
@@ -1291,13 +1432,38 @@
         <w:t>URL to GitHub Repository:</w:t>
       </w:r>
     </w:p>
+    <w:p>
+      <w:pPr>
+        <w:rPr>
+          <w:b/>
+          <w:szCs w:val="24"/>
+        </w:rPr>
+      </w:pPr>
+      <w:hyperlink r:id="rId12" w:history="1">
+        <w:r>
+          <w:rPr>
+            <w:rStyle w:val="Hyperlink"/>
+            <w:b/>
+            <w:szCs w:val="24"/>
+          </w:rPr>
+          <w:t>https://github.com/jvgreen/Promineo-Boot-Camp/blob/master/SpringBoot/Week03/Week-3-Coding-Assignment.docx</w:t>
+        </w:r>
+      </w:hyperlink>
+      <w:r>
+        <w:rPr>
+          <w:b/>
+          <w:szCs w:val="24"/>
+        </w:rPr>
+        <w:t xml:space="preserve"> </w:t>
+      </w:r>
+    </w:p>
     <w:sectPr>
-      <w:headerReference w:type="even" r:id="rId9"/>
-      <w:headerReference w:type="default" r:id="rId10"/>
-      <w:footerReference w:type="even" r:id="rId11"/>
-      <w:footerReference w:type="default" r:id="rId12"/>
-      <w:headerReference w:type="first" r:id="rId13"/>
-      <w:footerReference w:type="first" r:id="rId14"/>
+      <w:headerReference w:type="even" r:id="rId13"/>
+      <w:headerReference w:type="default" r:id="rId14"/>
+      <w:footerReference w:type="even" r:id="rId15"/>
+      <w:footerReference w:type="default" r:id="rId16"/>
+      <w:headerReference w:type="first" r:id="rId17"/>
+      <w:footerReference w:type="first" r:id="rId18"/>
       <w:pgSz w:w="12240" w:h="15840"/>
       <w:pgMar w:top="1440" w:right="1440" w:bottom="1440" w:left="1440" w:header="720" w:footer="720" w:gutter="0"/>
       <w:cols w:space="720"/>
@@ -2654,7 +2820,6 @@
     <w:name w:val="Hyperlink"/>
     <w:basedOn w:val="DefaultParagraphFont"/>
     <w:uiPriority w:val="99"/>
-    <w:semiHidden/>
     <w:unhideWhenUsed/>
     <w:rsid w:val="007B7282"/>
     <w:rPr>
@@ -2688,6 +2853,18 @@
       <w:rFonts w:ascii="Consolas" w:hAnsi="Consolas"/>
       <w:sz w:val="20"/>
       <w:szCs w:val="20"/>
+    </w:rPr>
+  </w:style>
+  <w:style w:type="character" w:styleId="UnresolvedMention">
+    <w:name w:val="Unresolved Mention"/>
+    <w:basedOn w:val="DefaultParagraphFont"/>
+    <w:uiPriority w:val="99"/>
+    <w:semiHidden/>
+    <w:unhideWhenUsed/>
+    <w:rsid w:val="00BC103D"/>
+    <w:rPr>
+      <w:color w:val="605E5C"/>
+      <w:shd w:val="clear" w:color="auto" w:fill="E1DFDD"/>
     </w:rPr>
   </w:style>
 </w:styles>

</xml_diff>